<commit_message>
documento con las preguntas actualizado
</commit_message>
<xml_diff>
--- a/Docs/Observaciones-Lab6_paul.docx
+++ b/Docs/Observaciones-Lab6_paul.docx
@@ -1,10 +1,10 @@
 
 <file path=word/document.xml><?xml version="1.0" encoding="utf-8"?>
-<w:document xmlns:wpc="http://schemas.microsoft.com/office/word/2010/wordprocessingCanvas" xmlns:cx="http://schemas.microsoft.com/office/drawing/2014/chartex" xmlns:cx1="http://schemas.microsoft.com/office/drawing/2015/9/8/chartex" xmlns:cx2="http://schemas.microsoft.com/office/drawing/2015/10/21/chartex" xmlns:cx3="http://schemas.microsoft.com/office/drawing/2016/5/9/chartex" xmlns:cx4="http://schemas.microsoft.com/office/drawing/2016/5/10/chartex" xmlns:cx5="http://schemas.microsoft.com/office/drawing/2016/5/11/chartex" xmlns:cx6="http://schemas.microsoft.com/office/drawing/2016/5/12/chartex" xmlns:cx7="http://schemas.microsoft.com/office/drawing/2016/5/13/chartex" xmlns:cx8="http://schemas.microsoft.com/office/drawing/2016/5/14/chartex" xmlns:mc="http://schemas.openxmlformats.org/markup-compatibility/2006" xmlns:aink="http://schemas.microsoft.com/office/drawing/2016/ink" xmlns:am3d="http://schemas.microsoft.com/office/drawing/2017/model3d" xmlns:o="urn:schemas-microsoft-com:office:office" xmlns:oel="http://schemas.microsoft.com/office/2019/extlst" xmlns:r="http://schemas.openxmlformats.org/officeDocument/2006/relationships" xmlns:m="http://schemas.openxmlformats.org/officeDocument/2006/math" xmlns:v="urn:schemas-microsoft-com:vml" xmlns:wp14="http://schemas.microsoft.com/office/word/2010/wordprocessingDrawing" xmlns:wp="http://schemas.openxmlformats.org/drawingml/2006/wordprocessingDrawing" xmlns:w10="urn:schemas-microsoft-com:office:word" xmlns:w="http://schemas.openxmlformats.org/wordprocessingml/2006/main" xmlns:w14="http://schemas.microsoft.com/office/word/2010/wordml" xmlns:w15="http://schemas.microsoft.com/office/word/2012/wordml" xmlns:w16cex="http://schemas.microsoft.com/office/word/2018/wordml/cex" xmlns:w16cid="http://schemas.microsoft.com/office/word/2016/wordml/cid" xmlns:w16="http://schemas.microsoft.com/office/word/2018/wordml" xmlns:w16sdtdh="http://schemas.microsoft.com/office/word/2020/wordml/sdtdatahash" xmlns:w16se="http://schemas.microsoft.com/office/word/2015/wordml/symex" xmlns:wpg="http://schemas.microsoft.com/office/word/2010/wordprocessingGroup" xmlns:wpi="http://schemas.microsoft.com/office/word/2010/wordprocessingInk" xmlns:wne="http://schemas.microsoft.com/office/word/2006/wordml" xmlns:wps="http://schemas.microsoft.com/office/word/2010/wordprocessingShape" mc:Ignorable="w14 w15 w16se w16cid w16 w16cex w16sdtdh wp14">
+<w:document xmlns:wpc="http://schemas.microsoft.com/office/word/2010/wordprocessingCanvas" xmlns:cx="http://schemas.microsoft.com/office/drawing/2014/chartex" xmlns:cx1="http://schemas.microsoft.com/office/drawing/2015/9/8/chartex" xmlns:cx2="http://schemas.microsoft.com/office/drawing/2015/10/21/chartex" xmlns:cx3="http://schemas.microsoft.com/office/drawing/2016/5/9/chartex" xmlns:cx4="http://schemas.microsoft.com/office/drawing/2016/5/10/chartex" xmlns:cx5="http://schemas.microsoft.com/office/drawing/2016/5/11/chartex" xmlns:cx6="http://schemas.microsoft.com/office/drawing/2016/5/12/chartex" xmlns:cx7="http://schemas.microsoft.com/office/drawing/2016/5/13/chartex" xmlns:cx8="http://schemas.microsoft.com/office/drawing/2016/5/14/chartex" xmlns:mc="http://schemas.openxmlformats.org/markup-compatibility/2006" xmlns:aink="http://schemas.microsoft.com/office/drawing/2016/ink" xmlns:am3d="http://schemas.microsoft.com/office/drawing/2017/model3d" xmlns:o="urn:schemas-microsoft-com:office:office" xmlns:r="http://schemas.openxmlformats.org/officeDocument/2006/relationships" xmlns:m="http://schemas.openxmlformats.org/officeDocument/2006/math" xmlns:v="urn:schemas-microsoft-com:vml" xmlns:wp14="http://schemas.microsoft.com/office/word/2010/wordprocessingDrawing" xmlns:wp="http://schemas.openxmlformats.org/drawingml/2006/wordprocessingDrawing" xmlns:w10="urn:schemas-microsoft-com:office:word" xmlns:w="http://schemas.openxmlformats.org/wordprocessingml/2006/main" xmlns:w14="http://schemas.microsoft.com/office/word/2010/wordml" xmlns:w15="http://schemas.microsoft.com/office/word/2012/wordml" xmlns:w16cex="http://schemas.microsoft.com/office/word/2018/wordml/cex" xmlns:w16cid="http://schemas.microsoft.com/office/word/2016/wordml/cid" xmlns:w16="http://schemas.microsoft.com/office/word/2018/wordml" xmlns:w16sdtdh="http://schemas.microsoft.com/office/word/2020/wordml/sdtdatahash" xmlns:w16se="http://schemas.microsoft.com/office/word/2015/wordml/symex" xmlns:wpg="http://schemas.microsoft.com/office/word/2010/wordprocessingGroup" xmlns:wpi="http://schemas.microsoft.com/office/word/2010/wordprocessingInk" xmlns:wne="http://schemas.microsoft.com/office/word/2006/wordml" xmlns:wps="http://schemas.microsoft.com/office/word/2010/wordprocessingShape" mc:Ignorable="w14 w15 w16se w16cid w16 w16cex w16sdtdh wp14">
   <w:body>
     <w:p>
       <w:pPr>
-        <w:pStyle w:val="Title"/>
+        <w:pStyle w:val="Ttulo"/>
         <w:jc w:val="center"/>
         <w:rPr>
           <w:b/>
@@ -89,7 +89,7 @@
     </w:p>
     <w:p>
       <w:pPr>
-        <w:pStyle w:val="ListParagraph"/>
+        <w:pStyle w:val="Prrafodelista"/>
         <w:numPr>
           <w:ilvl w:val="0"/>
           <w:numId w:val="1"/>
@@ -109,7 +109,7 @@
     </w:p>
     <w:p>
       <w:pPr>
-        <w:pStyle w:val="ListParagraph"/>
+        <w:pStyle w:val="Prrafodelista"/>
         <w:numPr>
           <w:ilvl w:val="0"/>
           <w:numId w:val="1"/>
@@ -129,7 +129,7 @@
     </w:p>
     <w:p>
       <w:pPr>
-        <w:pStyle w:val="ListParagraph"/>
+        <w:pStyle w:val="Prrafodelista"/>
         <w:numPr>
           <w:ilvl w:val="0"/>
           <w:numId w:val="1"/>
@@ -154,14 +154,9 @@
           <w:iCs/>
           <w:lang w:val="es-419"/>
         </w:rPr>
-        <w:t>‘years’</w:t>
-      </w:r>
-      <w:r>
-        <w:rPr>
-          <w:lang w:val="es-419"/>
-        </w:rPr>
-        <w:t xml:space="preserve"> y </w:t>
-      </w:r>
+        <w:t>‘</w:t>
+      </w:r>
+      <w:proofErr w:type="spellStart"/>
       <w:r>
         <w:rPr>
           <w:b/>
@@ -170,7 +165,56 @@
           <w:iCs/>
           <w:lang w:val="es-419"/>
         </w:rPr>
-        <w:t>‘authors’</w:t>
+        <w:t>years</w:t>
+      </w:r>
+      <w:proofErr w:type="spellEnd"/>
+      <w:r>
+        <w:rPr>
+          <w:b/>
+          <w:bCs/>
+          <w:i/>
+          <w:iCs/>
+          <w:lang w:val="es-419"/>
+        </w:rPr>
+        <w:t>’</w:t>
+      </w:r>
+      <w:r>
+        <w:rPr>
+          <w:lang w:val="es-419"/>
+        </w:rPr>
+        <w:t xml:space="preserve"> y </w:t>
+      </w:r>
+      <w:r>
+        <w:rPr>
+          <w:b/>
+          <w:bCs/>
+          <w:i/>
+          <w:iCs/>
+          <w:lang w:val="es-419"/>
+        </w:rPr>
+        <w:t>‘</w:t>
+      </w:r>
+      <w:proofErr w:type="spellStart"/>
+      <w:r>
+        <w:rPr>
+          <w:b/>
+          <w:bCs/>
+          <w:i/>
+          <w:iCs/>
+          <w:lang w:val="es-419"/>
+        </w:rPr>
+        <w:t>authors</w:t>
+      </w:r>
+      <w:proofErr w:type="spellEnd"/>
+      <w:r>
+        <w:rPr>
+          <w:b/>
+          <w:bCs/>
+          <w:i/>
+          <w:iCs/>
+          <w:lang w:val="es-419"/>
+        </w:rPr>
+        <w:t>’</w:t>
       </w:r>
       <w:r>
         <w:rPr>
@@ -181,7 +225,7 @@
     </w:p>
     <w:p>
       <w:pPr>
-        <w:pStyle w:val="ListParagraph"/>
+        <w:pStyle w:val="Prrafodelista"/>
         <w:numPr>
           <w:ilvl w:val="0"/>
           <w:numId w:val="1"/>
@@ -201,7 +245,7 @@
     </w:p>
     <w:p>
       <w:pPr>
-        <w:pStyle w:val="ListParagraph"/>
+        <w:pStyle w:val="Prrafodelista"/>
         <w:numPr>
           <w:ilvl w:val="0"/>
           <w:numId w:val="1"/>
@@ -218,13 +262,23 @@
         </w:rPr>
         <w:t>¿Qué hace la instrucción “</w:t>
       </w:r>
-      <w:r>
-        <w:rPr>
-          <w:b/>
-          <w:bCs/>
-          <w:lang w:val="es-419"/>
-        </w:rPr>
-        <w:t>mp.put(...)”</w:t>
+      <w:proofErr w:type="spellStart"/>
+      <w:r>
+        <w:rPr>
+          <w:b/>
+          <w:bCs/>
+          <w:lang w:val="es-419"/>
+        </w:rPr>
+        <w:t>mp.put</w:t>
+      </w:r>
+      <w:proofErr w:type="spellEnd"/>
+      <w:r>
+        <w:rPr>
+          <w:b/>
+          <w:bCs/>
+          <w:lang w:val="es-419"/>
+        </w:rPr>
+        <w:t>(...)”</w:t>
       </w:r>
       <w:r>
         <w:rPr>
@@ -235,7 +289,7 @@
     </w:p>
     <w:p>
       <w:pPr>
-        <w:pStyle w:val="ListParagraph"/>
+        <w:pStyle w:val="Prrafodelista"/>
         <w:numPr>
           <w:ilvl w:val="0"/>
           <w:numId w:val="1"/>
@@ -264,7 +318,43 @@
           <w:bCs/>
           <w:lang w:val="es-ES"/>
         </w:rPr>
-        <w:t>“book[‘goodreads_book_id’]”</w:t>
+        <w:t>“</w:t>
+      </w:r>
+      <w:proofErr w:type="spellStart"/>
+      <w:r>
+        <w:rPr>
+          <w:b/>
+          <w:bCs/>
+          <w:lang w:val="es-ES"/>
+        </w:rPr>
+        <w:t>book</w:t>
+      </w:r>
+      <w:proofErr w:type="spellEnd"/>
+      <w:r>
+        <w:rPr>
+          <w:b/>
+          <w:bCs/>
+          <w:lang w:val="es-ES"/>
+        </w:rPr>
+        <w:t>[‘</w:t>
+      </w:r>
+      <w:proofErr w:type="spellStart"/>
+      <w:r>
+        <w:rPr>
+          <w:b/>
+          <w:bCs/>
+          <w:lang w:val="es-ES"/>
+        </w:rPr>
+        <w:t>goodreads_book_id</w:t>
+      </w:r>
+      <w:proofErr w:type="spellEnd"/>
+      <w:r>
+        <w:rPr>
+          <w:b/>
+          <w:bCs/>
+          <w:lang w:val="es-ES"/>
+        </w:rPr>
+        <w:t>’]”</w:t>
       </w:r>
       <w:r>
         <w:rPr>
@@ -275,7 +365,7 @@
     </w:p>
     <w:p>
       <w:pPr>
-        <w:pStyle w:val="ListParagraph"/>
+        <w:pStyle w:val="Prrafodelista"/>
         <w:numPr>
           <w:ilvl w:val="0"/>
           <w:numId w:val="1"/>
@@ -312,6 +402,7 @@
         </w:rPr>
         <w:t>“</w:t>
       </w:r>
+      <w:proofErr w:type="spellStart"/>
       <w:r>
         <w:rPr>
           <w:b/>
@@ -320,7 +411,18 @@
           <w:iCs/>
           <w:lang w:val="es-ES"/>
         </w:rPr>
-        <w:t>book”</w:t>
+        <w:t>book</w:t>
+      </w:r>
+      <w:proofErr w:type="spellEnd"/>
+      <w:r>
+        <w:rPr>
+          <w:b/>
+          <w:bCs/>
+          <w:i/>
+          <w:iCs/>
+          <w:lang w:val="es-ES"/>
+        </w:rPr>
+        <w:t>”</w:t>
       </w:r>
       <w:r>
         <w:rPr>
@@ -338,7 +440,7 @@
     </w:p>
     <w:p>
       <w:pPr>
-        <w:pStyle w:val="ListParagraph"/>
+        <w:pStyle w:val="Prrafodelista"/>
         <w:numPr>
           <w:ilvl w:val="0"/>
           <w:numId w:val="1"/>
@@ -361,7 +463,35 @@
           <w:bCs/>
           <w:lang w:val="es-419"/>
         </w:rPr>
-        <w:t>“mp.get(…)”</w:t>
+        <w:t>“</w:t>
+      </w:r>
+      <w:proofErr w:type="spellStart"/>
+      <w:proofErr w:type="gramStart"/>
+      <w:r>
+        <w:rPr>
+          <w:b/>
+          <w:bCs/>
+          <w:lang w:val="es-419"/>
+        </w:rPr>
+        <w:t>mp.get</w:t>
+      </w:r>
+      <w:proofErr w:type="spellEnd"/>
+      <w:r>
+        <w:rPr>
+          <w:b/>
+          <w:bCs/>
+          <w:lang w:val="es-419"/>
+        </w:rPr>
+        <w:t>(</w:t>
+      </w:r>
+      <w:proofErr w:type="gramEnd"/>
+      <w:r>
+        <w:rPr>
+          <w:b/>
+          <w:bCs/>
+          <w:lang w:val="es-419"/>
+        </w:rPr>
+        <w:t>…)”</w:t>
       </w:r>
       <w:r>
         <w:rPr>
@@ -372,7 +502,7 @@
     </w:p>
     <w:p>
       <w:pPr>
-        <w:pStyle w:val="ListParagraph"/>
+        <w:pStyle w:val="Prrafodelista"/>
         <w:numPr>
           <w:ilvl w:val="0"/>
           <w:numId w:val="1"/>
@@ -403,6 +533,7 @@
         </w:rPr>
         <w:t>“</w:t>
       </w:r>
+      <w:proofErr w:type="spellStart"/>
       <w:r>
         <w:rPr>
           <w:b/>
@@ -411,7 +542,18 @@
           <w:iCs/>
           <w:lang w:val="es-ES"/>
         </w:rPr>
-        <w:t>year”</w:t>
+        <w:t>year</w:t>
+      </w:r>
+      <w:proofErr w:type="spellEnd"/>
+      <w:r>
+        <w:rPr>
+          <w:b/>
+          <w:bCs/>
+          <w:i/>
+          <w:iCs/>
+          <w:lang w:val="es-ES"/>
+        </w:rPr>
+        <w:t>”</w:t>
       </w:r>
       <w:r>
         <w:rPr>
@@ -430,7 +572,7 @@
     </w:p>
     <w:p>
       <w:pPr>
-        <w:pStyle w:val="ListParagraph"/>
+        <w:pStyle w:val="Prrafodelista"/>
         <w:numPr>
           <w:ilvl w:val="0"/>
           <w:numId w:val="1"/>
@@ -453,7 +595,27 @@
           <w:bCs/>
           <w:lang w:val="es-ES"/>
         </w:rPr>
-        <w:t>“me.getValue(…)”</w:t>
+        <w:t>“</w:t>
+      </w:r>
+      <w:proofErr w:type="spellStart"/>
+      <w:proofErr w:type="gramStart"/>
+      <w:r>
+        <w:rPr>
+          <w:b/>
+          <w:bCs/>
+          <w:lang w:val="es-ES"/>
+        </w:rPr>
+        <w:t>me.getValue</w:t>
+      </w:r>
+      <w:proofErr w:type="spellEnd"/>
+      <w:proofErr w:type="gramEnd"/>
+      <w:r>
+        <w:rPr>
+          <w:b/>
+          <w:bCs/>
+          <w:lang w:val="es-ES"/>
+        </w:rPr>
+        <w:t>(…)”</w:t>
       </w:r>
       <w:r>
         <w:rPr>
@@ -464,7 +626,7 @@
     </w:p>
     <w:p>
       <w:pPr>
-        <w:pStyle w:val="ListParagraph"/>
+        <w:pStyle w:val="Prrafodelista"/>
         <w:numPr>
           <w:ilvl w:val="0"/>
           <w:numId w:val="1"/>
@@ -484,7 +646,7 @@
     </w:p>
     <w:p>
       <w:pPr>
-        <w:pStyle w:val="ListParagraph"/>
+        <w:pStyle w:val="Prrafodelista"/>
         <w:numPr>
           <w:ilvl w:val="0"/>
           <w:numId w:val="1"/>
@@ -504,7 +666,7 @@
     </w:p>
     <w:p>
       <w:pPr>
-        <w:pStyle w:val="ListParagraph"/>
+        <w:pStyle w:val="Prrafodelista"/>
         <w:numPr>
           <w:ilvl w:val="0"/>
           <w:numId w:val="1"/>
@@ -524,6 +686,213 @@
     </w:p>
     <w:p>
       <w:pPr>
+        <w:rPr>
+          <w:lang w:val="es-419"/>
+        </w:rPr>
+      </w:pPr>
+    </w:p>
+    <w:p>
+      <w:pPr>
+        <w:rPr>
+          <w:lang w:val="es-419"/>
+        </w:rPr>
+      </w:pPr>
+    </w:p>
+    <w:p>
+      <w:pPr>
+        <w:pStyle w:val="Prrafodelista"/>
+        <w:numPr>
+          <w:ilvl w:val="0"/>
+          <w:numId w:val="3"/>
+        </w:numPr>
+        <w:rPr>
+          <w:lang w:val="es-419"/>
+        </w:rPr>
+      </w:pPr>
+      <w:r>
+        <w:rPr>
+          <w:lang w:val="es-419"/>
+        </w:rPr>
+        <w:t xml:space="preserve">Tablas de hash </w:t>
+      </w:r>
+    </w:p>
+    <w:p>
+      <w:pPr>
+        <w:pStyle w:val="Prrafodelista"/>
+        <w:numPr>
+          <w:ilvl w:val="0"/>
+          <w:numId w:val="3"/>
+        </w:numPr>
+        <w:rPr>
+          <w:lang w:val="es-419"/>
+        </w:rPr>
+      </w:pPr>
+      <w:r>
+        <w:rPr>
+          <w:lang w:val="es-419"/>
+        </w:rPr>
+        <w:t>5000</w:t>
+      </w:r>
+    </w:p>
+    <w:p>
+      <w:pPr>
+        <w:pStyle w:val="Prrafodelista"/>
+        <w:numPr>
+          <w:ilvl w:val="0"/>
+          <w:numId w:val="3"/>
+        </w:numPr>
+        <w:rPr>
+          <w:lang w:val="es-419"/>
+        </w:rPr>
+      </w:pPr>
+      <w:r>
+        <w:rPr>
+          <w:lang w:val="es-419"/>
+        </w:rPr>
+        <w:t>40 y 800</w:t>
+      </w:r>
+    </w:p>
+    <w:p>
+      <w:pPr>
+        <w:pStyle w:val="Prrafodelista"/>
+        <w:numPr>
+          <w:ilvl w:val="0"/>
+          <w:numId w:val="3"/>
+        </w:numPr>
+        <w:rPr>
+          <w:lang w:val="es-419"/>
+        </w:rPr>
+      </w:pPr>
+      <w:r>
+        <w:rPr>
+          <w:lang w:val="es-419"/>
+        </w:rPr>
+        <w:t>4</w:t>
+      </w:r>
+    </w:p>
+    <w:p>
+      <w:pPr>
+        <w:pStyle w:val="Prrafodelista"/>
+        <w:numPr>
+          <w:ilvl w:val="0"/>
+          <w:numId w:val="3"/>
+        </w:numPr>
+        <w:rPr>
+          <w:lang w:val="es-419"/>
+        </w:rPr>
+      </w:pPr>
+      <w:r>
+        <w:rPr>
+          <w:lang w:val="es-419"/>
+        </w:rPr>
+        <w:t xml:space="preserve">Ingresa una pareja llave valor a la tabla ingresada, teniendo como parámetros, la tabla, la llave y el valor </w:t>
+      </w:r>
+    </w:p>
+    <w:p>
+      <w:pPr>
+        <w:pStyle w:val="Prrafodelista"/>
+        <w:numPr>
+          <w:ilvl w:val="0"/>
+          <w:numId w:val="3"/>
+        </w:numPr>
+        <w:rPr>
+          <w:lang w:val="es-419"/>
+        </w:rPr>
+      </w:pPr>
+      <w:r>
+        <w:rPr>
+          <w:lang w:val="es-419"/>
+        </w:rPr>
+        <w:t>Es la llave con la que se guardara el valor</w:t>
+      </w:r>
+    </w:p>
+    <w:p>
+      <w:pPr>
+        <w:pStyle w:val="Prrafodelista"/>
+        <w:numPr>
+          <w:ilvl w:val="0"/>
+          <w:numId w:val="3"/>
+        </w:numPr>
+        <w:rPr>
+          <w:lang w:val="es-419"/>
+        </w:rPr>
+      </w:pPr>
+      <w:r>
+        <w:rPr>
+          <w:lang w:val="es-419"/>
+        </w:rPr>
+        <w:t>Es el valor que se desea ingresar</w:t>
+      </w:r>
+    </w:p>
+    <w:p>
+      <w:pPr>
+        <w:pStyle w:val="Prrafodelista"/>
+        <w:numPr>
+          <w:ilvl w:val="0"/>
+          <w:numId w:val="3"/>
+        </w:numPr>
+        <w:rPr>
+          <w:lang w:val="es-419"/>
+        </w:rPr>
+      </w:pPr>
+      <w:r>
+        <w:rPr>
+          <w:lang w:val="es-419"/>
+        </w:rPr>
+        <w:t>Retorna una pareja llave valor de una tabla de hash, recibiendo como parámetro la tabla y la llave que se desea extraer</w:t>
+      </w:r>
+    </w:p>
+    <w:p>
+      <w:pPr>
+        <w:pStyle w:val="Prrafodelista"/>
+        <w:numPr>
+          <w:ilvl w:val="0"/>
+          <w:numId w:val="3"/>
+        </w:numPr>
+        <w:rPr>
+          <w:lang w:val="es-419"/>
+        </w:rPr>
+      </w:pPr>
+      <w:proofErr w:type="spellStart"/>
+      <w:r>
+        <w:rPr>
+          <w:lang w:val="es-419"/>
+        </w:rPr>
+        <w:t>Year</w:t>
+      </w:r>
+      <w:proofErr w:type="spellEnd"/>
+      <w:r>
+        <w:rPr>
+          <w:lang w:val="es-419"/>
+        </w:rPr>
+        <w:t xml:space="preserve"> es una variable donde se almacena una pareja llave valor </w:t>
+      </w:r>
+    </w:p>
+    <w:p>
+      <w:pPr>
+        <w:pStyle w:val="Prrafodelista"/>
+        <w:numPr>
+          <w:ilvl w:val="0"/>
+          <w:numId w:val="3"/>
+        </w:numPr>
+        <w:rPr>
+          <w:lang w:val="es-419"/>
+        </w:rPr>
+      </w:pPr>
+      <w:r>
+        <w:rPr>
+          <w:lang w:val="es-419"/>
+        </w:rPr>
+        <w:t xml:space="preserve">Extrae el valor de una llave dada </w:t>
+      </w:r>
+    </w:p>
+    <w:p>
+      <w:pPr>
+        <w:pStyle w:val="Prrafodelista"/>
+        <w:numPr>
+          <w:ilvl w:val="0"/>
+          <w:numId w:val="3"/>
+        </w:numPr>
         <w:rPr>
           <w:lang w:val="es-419"/>
         </w:rPr>
@@ -540,7 +909,7 @@
 </file>
 
 <file path=word/endnotes.xml><?xml version="1.0" encoding="utf-8"?>
-<w:endnotes xmlns:wpc="http://schemas.microsoft.com/office/word/2010/wordprocessingCanvas" xmlns:cx="http://schemas.microsoft.com/office/drawing/2014/chartex" xmlns:cx1="http://schemas.microsoft.com/office/drawing/2015/9/8/chartex" xmlns:cx2="http://schemas.microsoft.com/office/drawing/2015/10/21/chartex" xmlns:cx3="http://schemas.microsoft.com/office/drawing/2016/5/9/chartex" xmlns:cx4="http://schemas.microsoft.com/office/drawing/2016/5/10/chartex" xmlns:cx5="http://schemas.microsoft.com/office/drawing/2016/5/11/chartex" xmlns:cx6="http://schemas.microsoft.com/office/drawing/2016/5/12/chartex" xmlns:cx7="http://schemas.microsoft.com/office/drawing/2016/5/13/chartex" xmlns:cx8="http://schemas.microsoft.com/office/drawing/2016/5/14/chartex" xmlns:mc="http://schemas.openxmlformats.org/markup-compatibility/2006" xmlns:aink="http://schemas.microsoft.com/office/drawing/2016/ink" xmlns:am3d="http://schemas.microsoft.com/office/drawing/2017/model3d" xmlns:o="urn:schemas-microsoft-com:office:office" xmlns:oel="http://schemas.microsoft.com/office/2019/extlst" xmlns:r="http://schemas.openxmlformats.org/officeDocument/2006/relationships" xmlns:m="http://schemas.openxmlformats.org/officeDocument/2006/math" xmlns:v="urn:schemas-microsoft-com:vml" xmlns:wp14="http://schemas.microsoft.com/office/word/2010/wordprocessingDrawing" xmlns:wp="http://schemas.openxmlformats.org/drawingml/2006/wordprocessingDrawing" xmlns:w10="urn:schemas-microsoft-com:office:word" xmlns:w="http://schemas.openxmlformats.org/wordprocessingml/2006/main" xmlns:w14="http://schemas.microsoft.com/office/word/2010/wordml" xmlns:w15="http://schemas.microsoft.com/office/word/2012/wordml" xmlns:w16cex="http://schemas.microsoft.com/office/word/2018/wordml/cex" xmlns:w16cid="http://schemas.microsoft.com/office/word/2016/wordml/cid" xmlns:w16="http://schemas.microsoft.com/office/word/2018/wordml" xmlns:w16sdtdh="http://schemas.microsoft.com/office/word/2020/wordml/sdtdatahash" xmlns:w16se="http://schemas.microsoft.com/office/word/2015/wordml/symex" xmlns:wpg="http://schemas.microsoft.com/office/word/2010/wordprocessingGroup" xmlns:wpi="http://schemas.microsoft.com/office/word/2010/wordprocessingInk" xmlns:wne="http://schemas.microsoft.com/office/word/2006/wordml" xmlns:wps="http://schemas.microsoft.com/office/word/2010/wordprocessingShape" mc:Ignorable="w14 w15 w16se w16cid w16 w16cex w16sdtdh wp14">
+<w:endnotes xmlns:wpc="http://schemas.microsoft.com/office/word/2010/wordprocessingCanvas" xmlns:cx="http://schemas.microsoft.com/office/drawing/2014/chartex" xmlns:cx1="http://schemas.microsoft.com/office/drawing/2015/9/8/chartex" xmlns:cx2="http://schemas.microsoft.com/office/drawing/2015/10/21/chartex" xmlns:cx3="http://schemas.microsoft.com/office/drawing/2016/5/9/chartex" xmlns:cx4="http://schemas.microsoft.com/office/drawing/2016/5/10/chartex" xmlns:cx5="http://schemas.microsoft.com/office/drawing/2016/5/11/chartex" xmlns:cx6="http://schemas.microsoft.com/office/drawing/2016/5/12/chartex" xmlns:cx7="http://schemas.microsoft.com/office/drawing/2016/5/13/chartex" xmlns:cx8="http://schemas.microsoft.com/office/drawing/2016/5/14/chartex" xmlns:mc="http://schemas.openxmlformats.org/markup-compatibility/2006" xmlns:aink="http://schemas.microsoft.com/office/drawing/2016/ink" xmlns:am3d="http://schemas.microsoft.com/office/drawing/2017/model3d" xmlns:o="urn:schemas-microsoft-com:office:office" xmlns:r="http://schemas.openxmlformats.org/officeDocument/2006/relationships" xmlns:m="http://schemas.openxmlformats.org/officeDocument/2006/math" xmlns:v="urn:schemas-microsoft-com:vml" xmlns:wp14="http://schemas.microsoft.com/office/word/2010/wordprocessingDrawing" xmlns:wp="http://schemas.openxmlformats.org/drawingml/2006/wordprocessingDrawing" xmlns:w10="urn:schemas-microsoft-com:office:word" xmlns:w="http://schemas.openxmlformats.org/wordprocessingml/2006/main" xmlns:w14="http://schemas.microsoft.com/office/word/2010/wordml" xmlns:w15="http://schemas.microsoft.com/office/word/2012/wordml" xmlns:w16cex="http://schemas.microsoft.com/office/word/2018/wordml/cex" xmlns:w16cid="http://schemas.microsoft.com/office/word/2016/wordml/cid" xmlns:w16="http://schemas.microsoft.com/office/word/2018/wordml" xmlns:w16sdtdh="http://schemas.microsoft.com/office/word/2020/wordml/sdtdatahash" xmlns:w16se="http://schemas.microsoft.com/office/word/2015/wordml/symex" xmlns:wpg="http://schemas.microsoft.com/office/word/2010/wordprocessingGroup" xmlns:wpi="http://schemas.microsoft.com/office/word/2010/wordprocessingInk" xmlns:wne="http://schemas.microsoft.com/office/word/2006/wordml" xmlns:wps="http://schemas.microsoft.com/office/word/2010/wordprocessingShape" mc:Ignorable="w14 w15 w16se w16cid w16 w16cex w16sdtdh wp14">
   <w:endnote w:type="separator" w:id="-1">
     <w:p>
       <w:pPr>
@@ -572,7 +941,7 @@
 </file>
 
 <file path=word/footnotes.xml><?xml version="1.0" encoding="utf-8"?>
-<w:footnotes xmlns:wpc="http://schemas.microsoft.com/office/word/2010/wordprocessingCanvas" xmlns:cx="http://schemas.microsoft.com/office/drawing/2014/chartex" xmlns:cx1="http://schemas.microsoft.com/office/drawing/2015/9/8/chartex" xmlns:cx2="http://schemas.microsoft.com/office/drawing/2015/10/21/chartex" xmlns:cx3="http://schemas.microsoft.com/office/drawing/2016/5/9/chartex" xmlns:cx4="http://schemas.microsoft.com/office/drawing/2016/5/10/chartex" xmlns:cx5="http://schemas.microsoft.com/office/drawing/2016/5/11/chartex" xmlns:cx6="http://schemas.microsoft.com/office/drawing/2016/5/12/chartex" xmlns:cx7="http://schemas.microsoft.com/office/drawing/2016/5/13/chartex" xmlns:cx8="http://schemas.microsoft.com/office/drawing/2016/5/14/chartex" xmlns:mc="http://schemas.openxmlformats.org/markup-compatibility/2006" xmlns:aink="http://schemas.microsoft.com/office/drawing/2016/ink" xmlns:am3d="http://schemas.microsoft.com/office/drawing/2017/model3d" xmlns:o="urn:schemas-microsoft-com:office:office" xmlns:oel="http://schemas.microsoft.com/office/2019/extlst" xmlns:r="http://schemas.openxmlformats.org/officeDocument/2006/relationships" xmlns:m="http://schemas.openxmlformats.org/officeDocument/2006/math" xmlns:v="urn:schemas-microsoft-com:vml" xmlns:wp14="http://schemas.microsoft.com/office/word/2010/wordprocessingDrawing" xmlns:wp="http://schemas.openxmlformats.org/drawingml/2006/wordprocessingDrawing" xmlns:w10="urn:schemas-microsoft-com:office:word" xmlns:w="http://schemas.openxmlformats.org/wordprocessingml/2006/main" xmlns:w14="http://schemas.microsoft.com/office/word/2010/wordml" xmlns:w15="http://schemas.microsoft.com/office/word/2012/wordml" xmlns:w16cex="http://schemas.microsoft.com/office/word/2018/wordml/cex" xmlns:w16cid="http://schemas.microsoft.com/office/word/2016/wordml/cid" xmlns:w16="http://schemas.microsoft.com/office/word/2018/wordml" xmlns:w16sdtdh="http://schemas.microsoft.com/office/word/2020/wordml/sdtdatahash" xmlns:w16se="http://schemas.microsoft.com/office/word/2015/wordml/symex" xmlns:wpg="http://schemas.microsoft.com/office/word/2010/wordprocessingGroup" xmlns:wpi="http://schemas.microsoft.com/office/word/2010/wordprocessingInk" xmlns:wne="http://schemas.microsoft.com/office/word/2006/wordml" xmlns:wps="http://schemas.microsoft.com/office/word/2010/wordprocessingShape" mc:Ignorable="w14 w15 w16se w16cid w16 w16cex w16sdtdh wp14">
+<w:footnotes xmlns:wpc="http://schemas.microsoft.com/office/word/2010/wordprocessingCanvas" xmlns:cx="http://schemas.microsoft.com/office/drawing/2014/chartex" xmlns:cx1="http://schemas.microsoft.com/office/drawing/2015/9/8/chartex" xmlns:cx2="http://schemas.microsoft.com/office/drawing/2015/10/21/chartex" xmlns:cx3="http://schemas.microsoft.com/office/drawing/2016/5/9/chartex" xmlns:cx4="http://schemas.microsoft.com/office/drawing/2016/5/10/chartex" xmlns:cx5="http://schemas.microsoft.com/office/drawing/2016/5/11/chartex" xmlns:cx6="http://schemas.microsoft.com/office/drawing/2016/5/12/chartex" xmlns:cx7="http://schemas.microsoft.com/office/drawing/2016/5/13/chartex" xmlns:cx8="http://schemas.microsoft.com/office/drawing/2016/5/14/chartex" xmlns:mc="http://schemas.openxmlformats.org/markup-compatibility/2006" xmlns:aink="http://schemas.microsoft.com/office/drawing/2016/ink" xmlns:am3d="http://schemas.microsoft.com/office/drawing/2017/model3d" xmlns:o="urn:schemas-microsoft-com:office:office" xmlns:r="http://schemas.openxmlformats.org/officeDocument/2006/relationships" xmlns:m="http://schemas.openxmlformats.org/officeDocument/2006/math" xmlns:v="urn:schemas-microsoft-com:vml" xmlns:wp14="http://schemas.microsoft.com/office/word/2010/wordprocessingDrawing" xmlns:wp="http://schemas.openxmlformats.org/drawingml/2006/wordprocessingDrawing" xmlns:w10="urn:schemas-microsoft-com:office:word" xmlns:w="http://schemas.openxmlformats.org/wordprocessingml/2006/main" xmlns:w14="http://schemas.microsoft.com/office/word/2010/wordml" xmlns:w15="http://schemas.microsoft.com/office/word/2012/wordml" xmlns:w16cex="http://schemas.microsoft.com/office/word/2018/wordml/cex" xmlns:w16cid="http://schemas.microsoft.com/office/word/2016/wordml/cid" xmlns:w16="http://schemas.microsoft.com/office/word/2018/wordml" xmlns:w16sdtdh="http://schemas.microsoft.com/office/word/2020/wordml/sdtdatahash" xmlns:w16se="http://schemas.microsoft.com/office/word/2015/wordml/symex" xmlns:wpg="http://schemas.microsoft.com/office/word/2010/wordprocessingGroup" xmlns:wpi="http://schemas.microsoft.com/office/word/2010/wordprocessingInk" xmlns:wne="http://schemas.microsoft.com/office/word/2006/wordml" xmlns:wps="http://schemas.microsoft.com/office/word/2010/wordprocessingShape" mc:Ignorable="w14 w15 w16se w16cid w16 w16cex w16sdtdh wp14">
   <w:footnote w:type="separator" w:id="-1">
     <w:p>
       <w:pPr>
@@ -604,7 +973,7 @@
 </file>
 
 <file path=word/numbering.xml><?xml version="1.0" encoding="utf-8"?>
-<w:numbering xmlns:wpc="http://schemas.microsoft.com/office/word/2010/wordprocessingCanvas" xmlns:cx="http://schemas.microsoft.com/office/drawing/2014/chartex" xmlns:cx1="http://schemas.microsoft.com/office/drawing/2015/9/8/chartex" xmlns:cx2="http://schemas.microsoft.com/office/drawing/2015/10/21/chartex" xmlns:cx3="http://schemas.microsoft.com/office/drawing/2016/5/9/chartex" xmlns:cx4="http://schemas.microsoft.com/office/drawing/2016/5/10/chartex" xmlns:cx5="http://schemas.microsoft.com/office/drawing/2016/5/11/chartex" xmlns:cx6="http://schemas.microsoft.com/office/drawing/2016/5/12/chartex" xmlns:cx7="http://schemas.microsoft.com/office/drawing/2016/5/13/chartex" xmlns:cx8="http://schemas.microsoft.com/office/drawing/2016/5/14/chartex" xmlns:mc="http://schemas.openxmlformats.org/markup-compatibility/2006" xmlns:aink="http://schemas.microsoft.com/office/drawing/2016/ink" xmlns:am3d="http://schemas.microsoft.com/office/drawing/2017/model3d" xmlns:o="urn:schemas-microsoft-com:office:office" xmlns:oel="http://schemas.microsoft.com/office/2019/extlst" xmlns:r="http://schemas.openxmlformats.org/officeDocument/2006/relationships" xmlns:m="http://schemas.openxmlformats.org/officeDocument/2006/math" xmlns:v="urn:schemas-microsoft-com:vml" xmlns:wp14="http://schemas.microsoft.com/office/word/2010/wordprocessingDrawing" xmlns:wp="http://schemas.openxmlformats.org/drawingml/2006/wordprocessingDrawing" xmlns:w10="urn:schemas-microsoft-com:office:word" xmlns:w="http://schemas.openxmlformats.org/wordprocessingml/2006/main" xmlns:w14="http://schemas.microsoft.com/office/word/2010/wordml" xmlns:w15="http://schemas.microsoft.com/office/word/2012/wordml" xmlns:w16cex="http://schemas.microsoft.com/office/word/2018/wordml/cex" xmlns:w16cid="http://schemas.microsoft.com/office/word/2016/wordml/cid" xmlns:w16="http://schemas.microsoft.com/office/word/2018/wordml" xmlns:w16sdtdh="http://schemas.microsoft.com/office/word/2020/wordml/sdtdatahash" xmlns:w16se="http://schemas.microsoft.com/office/word/2015/wordml/symex" xmlns:wpg="http://schemas.microsoft.com/office/word/2010/wordprocessingGroup" xmlns:wpi="http://schemas.microsoft.com/office/word/2010/wordprocessingInk" xmlns:wne="http://schemas.microsoft.com/office/word/2006/wordml" xmlns:wps="http://schemas.microsoft.com/office/word/2010/wordprocessingShape" mc:Ignorable="w14 w15 w16se w16cid w16 w16cex w16sdtdh wp14">
+<w:numbering xmlns:wpc="http://schemas.microsoft.com/office/word/2010/wordprocessingCanvas" xmlns:cx="http://schemas.microsoft.com/office/drawing/2014/chartex" xmlns:cx1="http://schemas.microsoft.com/office/drawing/2015/9/8/chartex" xmlns:cx2="http://schemas.microsoft.com/office/drawing/2015/10/21/chartex" xmlns:cx3="http://schemas.microsoft.com/office/drawing/2016/5/9/chartex" xmlns:cx4="http://schemas.microsoft.com/office/drawing/2016/5/10/chartex" xmlns:cx5="http://schemas.microsoft.com/office/drawing/2016/5/11/chartex" xmlns:cx6="http://schemas.microsoft.com/office/drawing/2016/5/12/chartex" xmlns:cx7="http://schemas.microsoft.com/office/drawing/2016/5/13/chartex" xmlns:cx8="http://schemas.microsoft.com/office/drawing/2016/5/14/chartex" xmlns:mc="http://schemas.openxmlformats.org/markup-compatibility/2006" xmlns:aink="http://schemas.microsoft.com/office/drawing/2016/ink" xmlns:am3d="http://schemas.microsoft.com/office/drawing/2017/model3d" xmlns:o="urn:schemas-microsoft-com:office:office" xmlns:r="http://schemas.openxmlformats.org/officeDocument/2006/relationships" xmlns:m="http://schemas.openxmlformats.org/officeDocument/2006/math" xmlns:v="urn:schemas-microsoft-com:vml" xmlns:wp14="http://schemas.microsoft.com/office/word/2010/wordprocessingDrawing" xmlns:wp="http://schemas.openxmlformats.org/drawingml/2006/wordprocessingDrawing" xmlns:w10="urn:schemas-microsoft-com:office:word" xmlns:w="http://schemas.openxmlformats.org/wordprocessingml/2006/main" xmlns:w14="http://schemas.microsoft.com/office/word/2010/wordml" xmlns:w15="http://schemas.microsoft.com/office/word/2012/wordml" xmlns:w16cex="http://schemas.microsoft.com/office/word/2018/wordml/cex" xmlns:w16cid="http://schemas.microsoft.com/office/word/2016/wordml/cid" xmlns:w16="http://schemas.microsoft.com/office/word/2018/wordml" xmlns:w16sdtdh="http://schemas.microsoft.com/office/word/2020/wordml/sdtdatahash" xmlns:w16se="http://schemas.microsoft.com/office/word/2015/wordml/symex" xmlns:wpg="http://schemas.microsoft.com/office/word/2010/wordprocessingGroup" xmlns:wpi="http://schemas.microsoft.com/office/word/2010/wordprocessingInk" xmlns:wne="http://schemas.microsoft.com/office/word/2006/wordml" xmlns:wps="http://schemas.microsoft.com/office/word/2010/wordprocessingShape" mc:Ignorable="w14 w15 w16se w16cid w16 w16cex w16sdtdh wp14">
   <w:abstractNum w:abstractNumId="0" w15:restartNumberingAfterBreak="0">
     <w:nsid w:val="446D4DDB"/>
     <w:multiLevelType w:val="multilevel"/>
@@ -719,6 +1088,95 @@
     </w:lvl>
   </w:abstractNum>
   <w:abstractNum w:abstractNumId="1" w15:restartNumberingAfterBreak="0">
+    <w:nsid w:val="4D7D0878"/>
+    <w:multiLevelType w:val="hybridMultilevel"/>
+    <w:tmpl w:val="A8040AA8"/>
+    <w:lvl w:ilvl="0" w:tplc="240A0011">
+      <w:start w:val="1"/>
+      <w:numFmt w:val="decimal"/>
+      <w:lvlText w:val="%1)"/>
+      <w:lvlJc w:val="left"/>
+      <w:pPr>
+        <w:ind w:left="720" w:hanging="360"/>
+      </w:pPr>
+      <w:rPr>
+        <w:rFonts w:hint="default"/>
+      </w:rPr>
+    </w:lvl>
+    <w:lvl w:ilvl="1" w:tplc="240A0019" w:tentative="1">
+      <w:start w:val="1"/>
+      <w:numFmt w:val="lowerLetter"/>
+      <w:lvlText w:val="%2."/>
+      <w:lvlJc w:val="left"/>
+      <w:pPr>
+        <w:ind w:left="1440" w:hanging="360"/>
+      </w:pPr>
+    </w:lvl>
+    <w:lvl w:ilvl="2" w:tplc="240A001B" w:tentative="1">
+      <w:start w:val="1"/>
+      <w:numFmt w:val="lowerRoman"/>
+      <w:lvlText w:val="%3."/>
+      <w:lvlJc w:val="right"/>
+      <w:pPr>
+        <w:ind w:left="2160" w:hanging="180"/>
+      </w:pPr>
+    </w:lvl>
+    <w:lvl w:ilvl="3" w:tplc="240A000F" w:tentative="1">
+      <w:start w:val="1"/>
+      <w:numFmt w:val="decimal"/>
+      <w:lvlText w:val="%4."/>
+      <w:lvlJc w:val="left"/>
+      <w:pPr>
+        <w:ind w:left="2880" w:hanging="360"/>
+      </w:pPr>
+    </w:lvl>
+    <w:lvl w:ilvl="4" w:tplc="240A0019" w:tentative="1">
+      <w:start w:val="1"/>
+      <w:numFmt w:val="lowerLetter"/>
+      <w:lvlText w:val="%5."/>
+      <w:lvlJc w:val="left"/>
+      <w:pPr>
+        <w:ind w:left="3600" w:hanging="360"/>
+      </w:pPr>
+    </w:lvl>
+    <w:lvl w:ilvl="5" w:tplc="240A001B" w:tentative="1">
+      <w:start w:val="1"/>
+      <w:numFmt w:val="lowerRoman"/>
+      <w:lvlText w:val="%6."/>
+      <w:lvlJc w:val="right"/>
+      <w:pPr>
+        <w:ind w:left="4320" w:hanging="180"/>
+      </w:pPr>
+    </w:lvl>
+    <w:lvl w:ilvl="6" w:tplc="240A000F" w:tentative="1">
+      <w:start w:val="1"/>
+      <w:numFmt w:val="decimal"/>
+      <w:lvlText w:val="%7."/>
+      <w:lvlJc w:val="left"/>
+      <w:pPr>
+        <w:ind w:left="5040" w:hanging="360"/>
+      </w:pPr>
+    </w:lvl>
+    <w:lvl w:ilvl="7" w:tplc="240A0019" w:tentative="1">
+      <w:start w:val="1"/>
+      <w:numFmt w:val="lowerLetter"/>
+      <w:lvlText w:val="%8."/>
+      <w:lvlJc w:val="left"/>
+      <w:pPr>
+        <w:ind w:left="5760" w:hanging="360"/>
+      </w:pPr>
+    </w:lvl>
+    <w:lvl w:ilvl="8" w:tplc="240A001B" w:tentative="1">
+      <w:start w:val="1"/>
+      <w:numFmt w:val="lowerRoman"/>
+      <w:lvlText w:val="%9."/>
+      <w:lvlJc w:val="right"/>
+      <w:pPr>
+        <w:ind w:left="6480" w:hanging="180"/>
+      </w:pPr>
+    </w:lvl>
+  </w:abstractNum>
+  <w:abstractNum w:abstractNumId="2" w15:restartNumberingAfterBreak="0">
     <w:nsid w:val="598A3D4F"/>
     <w:multiLevelType w:val="hybridMultilevel"/>
     <w:tmpl w:val="5E30CE1E"/>
@@ -831,10 +1289,13 @@
       </w:rPr>
     </w:lvl>
   </w:abstractNum>
-  <w:num w:numId="1" w16cid:durableId="821774697">
+  <w:num w:numId="1">
     <w:abstractNumId w:val="0"/>
   </w:num>
-  <w:num w:numId="2" w16cid:durableId="1491943720">
+  <w:num w:numId="2">
+    <w:abstractNumId w:val="2"/>
+  </w:num>
+  <w:num w:numId="3">
     <w:abstractNumId w:val="1"/>
   </w:num>
 </w:numbering>
@@ -1242,13 +1703,13 @@
       <w:noProof/>
     </w:rPr>
   </w:style>
-  <w:style w:type="character" w:default="1" w:styleId="DefaultParagraphFont">
+  <w:style w:type="character" w:default="1" w:styleId="Fuentedeprrafopredeter">
     <w:name w:val="Default Paragraph Font"/>
     <w:uiPriority w:val="1"/>
     <w:semiHidden/>
     <w:unhideWhenUsed/>
   </w:style>
-  <w:style w:type="table" w:default="1" w:styleId="TableNormal">
+  <w:style w:type="table" w:default="1" w:styleId="Tablanormal">
     <w:name w:val="Normal Table"/>
     <w:uiPriority w:val="99"/>
     <w:semiHidden/>
@@ -1263,17 +1724,17 @@
       </w:tblCellMar>
     </w:tblPr>
   </w:style>
-  <w:style w:type="numbering" w:default="1" w:styleId="NoList">
+  <w:style w:type="numbering" w:default="1" w:styleId="Sinlista">
     <w:name w:val="No List"/>
     <w:uiPriority w:val="99"/>
     <w:semiHidden/>
     <w:unhideWhenUsed/>
   </w:style>
-  <w:style w:type="paragraph" w:styleId="Title">
+  <w:style w:type="paragraph" w:styleId="Ttulo">
     <w:name w:val="Title"/>
     <w:basedOn w:val="Normal"/>
     <w:next w:val="Normal"/>
-    <w:link w:val="TitleChar"/>
+    <w:link w:val="TtuloCar"/>
     <w:uiPriority w:val="10"/>
     <w:qFormat/>
     <w:rsid w:val="00BA3B38"/>
@@ -1289,10 +1750,10 @@
       <w:szCs w:val="56"/>
     </w:rPr>
   </w:style>
-  <w:style w:type="character" w:customStyle="1" w:styleId="TitleChar">
-    <w:name w:val="Title Char"/>
-    <w:basedOn w:val="DefaultParagraphFont"/>
-    <w:link w:val="Title"/>
+  <w:style w:type="character" w:customStyle="1" w:styleId="TtuloCar">
+    <w:name w:val="Título Car"/>
+    <w:basedOn w:val="Fuentedeprrafopredeter"/>
+    <w:link w:val="Ttulo"/>
     <w:uiPriority w:val="10"/>
     <w:rsid w:val="00BA3B38"/>
     <w:rPr>
@@ -1304,7 +1765,7 @@
       <w:szCs w:val="56"/>
     </w:rPr>
   </w:style>
-  <w:style w:type="paragraph" w:styleId="ListParagraph">
+  <w:style w:type="paragraph" w:styleId="Prrafodelista">
     <w:name w:val="List Paragraph"/>
     <w:basedOn w:val="Normal"/>
     <w:uiPriority w:val="34"/>
@@ -1318,9 +1779,9 @@
       <w:noProof w:val="0"/>
     </w:rPr>
   </w:style>
-  <w:style w:type="character" w:styleId="CommentReference">
+  <w:style w:type="character" w:styleId="Refdecomentario">
     <w:name w:val="annotation reference"/>
-    <w:basedOn w:val="DefaultParagraphFont"/>
+    <w:basedOn w:val="Fuentedeprrafopredeter"/>
     <w:uiPriority w:val="99"/>
     <w:semiHidden/>
     <w:unhideWhenUsed/>
@@ -1330,10 +1791,10 @@
       <w:szCs w:val="16"/>
     </w:rPr>
   </w:style>
-  <w:style w:type="paragraph" w:styleId="CommentText">
+  <w:style w:type="paragraph" w:styleId="Textocomentario">
     <w:name w:val="annotation text"/>
     <w:basedOn w:val="Normal"/>
-    <w:link w:val="CommentTextChar"/>
+    <w:link w:val="TextocomentarioCar"/>
     <w:uiPriority w:val="99"/>
     <w:semiHidden/>
     <w:unhideWhenUsed/>
@@ -1347,10 +1808,10 @@
       <w:szCs w:val="20"/>
     </w:rPr>
   </w:style>
-  <w:style w:type="character" w:customStyle="1" w:styleId="CommentTextChar">
-    <w:name w:val="Comment Text Char"/>
-    <w:basedOn w:val="DefaultParagraphFont"/>
-    <w:link w:val="CommentText"/>
+  <w:style w:type="character" w:customStyle="1" w:styleId="TextocomentarioCar">
+    <w:name w:val="Texto comentario Car"/>
+    <w:basedOn w:val="Fuentedeprrafopredeter"/>
+    <w:link w:val="Textocomentario"/>
     <w:uiPriority w:val="99"/>
     <w:semiHidden/>
     <w:rsid w:val="00A442AC"/>
@@ -1359,10 +1820,10 @@
       <w:szCs w:val="20"/>
     </w:rPr>
   </w:style>
-  <w:style w:type="paragraph" w:styleId="Header">
+  <w:style w:type="paragraph" w:styleId="Encabezado">
     <w:name w:val="header"/>
     <w:basedOn w:val="Normal"/>
-    <w:link w:val="HeaderChar"/>
+    <w:link w:val="EncabezadoCar"/>
     <w:uiPriority w:val="99"/>
     <w:unhideWhenUsed/>
     <w:rsid w:val="00AB1340"/>
@@ -1374,20 +1835,20 @@
       <w:spacing w:after="0" w:line="240" w:lineRule="auto"/>
     </w:pPr>
   </w:style>
-  <w:style w:type="character" w:customStyle="1" w:styleId="HeaderChar">
-    <w:name w:val="Header Char"/>
-    <w:basedOn w:val="DefaultParagraphFont"/>
-    <w:link w:val="Header"/>
+  <w:style w:type="character" w:customStyle="1" w:styleId="EncabezadoCar">
+    <w:name w:val="Encabezado Car"/>
+    <w:basedOn w:val="Fuentedeprrafopredeter"/>
+    <w:link w:val="Encabezado"/>
     <w:uiPriority w:val="99"/>
     <w:rsid w:val="00AB1340"/>
     <w:rPr>
       <w:noProof/>
     </w:rPr>
   </w:style>
-  <w:style w:type="paragraph" w:styleId="Footer">
+  <w:style w:type="paragraph" w:styleId="Piedepgina">
     <w:name w:val="footer"/>
     <w:basedOn w:val="Normal"/>
-    <w:link w:val="FooterChar"/>
+    <w:link w:val="PiedepginaCar"/>
     <w:uiPriority w:val="99"/>
     <w:unhideWhenUsed/>
     <w:rsid w:val="00AB1340"/>
@@ -1399,10 +1860,10 @@
       <w:spacing w:after="0" w:line="240" w:lineRule="auto"/>
     </w:pPr>
   </w:style>
-  <w:style w:type="character" w:customStyle="1" w:styleId="FooterChar">
-    <w:name w:val="Footer Char"/>
-    <w:basedOn w:val="DefaultParagraphFont"/>
-    <w:link w:val="Footer"/>
+  <w:style w:type="character" w:customStyle="1" w:styleId="PiedepginaCar">
+    <w:name w:val="Pie de página Car"/>
+    <w:basedOn w:val="Fuentedeprrafopredeter"/>
+    <w:link w:val="Piedepgina"/>
     <w:uiPriority w:val="99"/>
     <w:rsid w:val="00AB1340"/>
     <w:rPr>
@@ -1708,12 +2169,14 @@
 </file>
 
 <file path=customXml/item1.xml><?xml version="1.0" encoding="utf-8"?>
-<?mso-contentType ?>
-<FormTemplates xmlns="http://schemas.microsoft.com/sharepoint/v3/contenttype/forms">
-  <Display>DocumentLibraryForm</Display>
-  <Edit>DocumentLibraryForm</Edit>
-  <New>DocumentLibraryForm</New>
-</FormTemplates>
+<p:properties xmlns:p="http://schemas.microsoft.com/office/2006/metadata/properties" xmlns:xsi="http://www.w3.org/2001/XMLSchema-instance" xmlns:pc="http://schemas.microsoft.com/office/infopath/2007/PartnerControls">
+  <documentManagement>
+    <TaxCatchAll xmlns="85e30bcc-d76c-4413-8e4d-2dce22fb0743" xsi:nil="true"/>
+    <lcf76f155ced4ddcb4097134ff3c332f xmlns="164883f8-7691-4ecf-b54a-664c0d0edefe">
+      <Terms xmlns="http://schemas.microsoft.com/office/infopath/2007/PartnerControls"/>
+    </lcf76f155ced4ddcb4097134ff3c332f>
+  </documentManagement>
+</p:properties>
 </file>
 
 <file path=customXml/item2.xml><?xml version="1.0" encoding="utf-8"?>
@@ -1954,29 +2417,15 @@
 </file>
 
 <file path=customXml/item3.xml><?xml version="1.0" encoding="utf-8"?>
-<p:properties xmlns:p="http://schemas.microsoft.com/office/2006/metadata/properties" xmlns:xsi="http://www.w3.org/2001/XMLSchema-instance" xmlns:pc="http://schemas.microsoft.com/office/infopath/2007/PartnerControls">
-  <documentManagement>
-    <TaxCatchAll xmlns="85e30bcc-d76c-4413-8e4d-2dce22fb0743" xsi:nil="true"/>
-    <lcf76f155ced4ddcb4097134ff3c332f xmlns="164883f8-7691-4ecf-b54a-664c0d0edefe">
-      <Terms xmlns="http://schemas.microsoft.com/office/infopath/2007/PartnerControls"/>
-    </lcf76f155ced4ddcb4097134ff3c332f>
-  </documentManagement>
-</p:properties>
+<?mso-contentType ?>
+<FormTemplates xmlns="http://schemas.microsoft.com/sharepoint/v3/contenttype/forms">
+  <Display>DocumentLibraryForm</Display>
+  <Edit>DocumentLibraryForm</Edit>
+  <New>DocumentLibraryForm</New>
+</FormTemplates>
 </file>
 
 <file path=customXml/itemProps1.xml><?xml version="1.0" encoding="utf-8"?>
-<ds:datastoreItem xmlns:ds="http://schemas.openxmlformats.org/officeDocument/2006/customXml" ds:itemID="{1F59EA8B-1FA8-40D2-A8B0-61B9CE1E4579}">
-  <ds:schemaRefs>
-    <ds:schemaRef ds:uri="http://schemas.microsoft.com/sharepoint/v3/contenttype/forms"/>
-  </ds:schemaRefs>
-</ds:datastoreItem>
-</file>
-
-<file path=customXml/itemProps2.xml><?xml version="1.0" encoding="utf-8"?>
-<ds:datastoreItem xmlns:ds="http://schemas.openxmlformats.org/officeDocument/2006/customXml" ds:itemID="{23A86E99-70C6-49AF-8C47-803FABB89018}"/>
-</file>
-
-<file path=customXml/itemProps3.xml><?xml version="1.0" encoding="utf-8"?>
 <ds:datastoreItem xmlns:ds="http://schemas.openxmlformats.org/officeDocument/2006/customXml" ds:itemID="{8542EACB-7939-45C8-99C3-B6897CA7A7EF}">
   <ds:schemaRefs>
     <ds:schemaRef ds:uri="http://schemas.microsoft.com/office/2006/metadata/properties"/>
@@ -1985,4 +2434,31 @@
     <ds:schemaRef ds:uri="164883f8-7691-4ecf-b54a-664c0d0edefe"/>
   </ds:schemaRefs>
 </ds:datastoreItem>
+</file>
+
+<file path=customXml/itemProps2.xml><?xml version="1.0" encoding="utf-8"?>
+<ds:datastoreItem xmlns:ds="http://schemas.openxmlformats.org/officeDocument/2006/customXml" ds:itemID="{23A86E99-70C6-49AF-8C47-803FABB89018}">
+  <ds:schemaRefs>
+    <ds:schemaRef ds:uri="http://schemas.microsoft.com/office/2006/metadata/contentType"/>
+    <ds:schemaRef ds:uri="http://schemas.microsoft.com/office/2006/metadata/properties/metaAttributes"/>
+    <ds:schemaRef ds:uri="http://www.w3.org/2001/XMLSchema"/>
+    <ds:schemaRef ds:uri="http://schemas.microsoft.com/office/2006/metadata/properties"/>
+    <ds:schemaRef ds:uri="164883f8-7691-4ecf-b54a-664c0d0edefe"/>
+    <ds:schemaRef ds:uri="85e30bcc-d76c-4413-8e4d-2dce22fb0743"/>
+    <ds:schemaRef ds:uri="http://schemas.microsoft.com/office/2006/documentManagement/types"/>
+    <ds:schemaRef ds:uri="http://schemas.microsoft.com/office/infopath/2007/PartnerControls"/>
+    <ds:schemaRef ds:uri="http://schemas.openxmlformats.org/package/2006/metadata/core-properties"/>
+    <ds:schemaRef ds:uri="http://purl.org/dc/elements/1.1/"/>
+    <ds:schemaRef ds:uri="http://purl.org/dc/terms/"/>
+    <ds:schemaRef ds:uri="http://schemas.microsoft.com/internal/obd"/>
+  </ds:schemaRefs>
+</ds:datastoreItem>
+</file>
+
+<file path=customXml/itemProps3.xml><?xml version="1.0" encoding="utf-8"?>
+<ds:datastoreItem xmlns:ds="http://schemas.openxmlformats.org/officeDocument/2006/customXml" ds:itemID="{1F59EA8B-1FA8-40D2-A8B0-61B9CE1E4579}">
+  <ds:schemaRefs>
+    <ds:schemaRef ds:uri="http://schemas.microsoft.com/sharepoint/v3/contenttype/forms"/>
+  </ds:schemaRefs>
+</ds:datastoreItem>
 </file>
</xml_diff>